<commit_message>
GPU instance and static batch
</commit_message>
<xml_diff>
--- a/Unity性能优化.docx
+++ b/Unity性能优化.docx
@@ -63,6 +63,9 @@
       </w:r>
     </w:p>
     <w:p>
+      <w:pPr>
+        <w:outlineLvl w:val="0"/>
+      </w:pPr>
       <w:r>
         <w:rPr>
           <w:rFonts w:hint="eastAsia"/>
@@ -159,6 +162,11 @@
       </w:r>
     </w:p>
     <w:p>
+      <w:pPr>
+        <w:rPr>
+          <w:rFonts w:hint="eastAsia"/>
+        </w:rPr>
+      </w:pPr>
       <w:r>
         <w:rPr>
           <w:rFonts w:hint="eastAsia"/>
@@ -167,6 +175,50 @@
       </w:r>
     </w:p>
     <w:p>
+      <w:pPr>
+        <w:rPr>
+          <w:rFonts w:hint="eastAsia"/>
+        </w:rPr>
+      </w:pPr>
+      <w:r>
+        <w:rPr>
+          <w:rFonts w:hint="eastAsia"/>
+        </w:rPr>
+        <w:tab/>
+        <w:t>static batch</w:t>
+      </w:r>
+      <w:r>
+        <w:rPr>
+          <w:rFonts w:hint="eastAsia"/>
+        </w:rPr>
+        <w:t>要预先放在场景中才有用，不能动，手机上要快一点（帧率）（电脑上慢一点）</w:t>
+      </w:r>
+    </w:p>
+    <w:p>
+      <w:r>
+        <w:t>图形渲染及优化</w:t>
+      </w:r>
+      <w:r>
+        <w:t>—Unity</w:t>
+      </w:r>
+      <w:r>
+        <w:t>合批技术实践</w:t>
+      </w:r>
+    </w:p>
+    <w:p>
+      <w:r>
+        <w:t>http://gad.qq.com/article/detail/28456</w:t>
+      </w:r>
+    </w:p>
+    <w:p>
+      <w:r>
+        <w:rPr>
+          <w:rFonts w:hint="eastAsia"/>
+        </w:rPr>
+        <w:tab/>
+      </w:r>
+    </w:p>
+    <w:p>
       <w:r>
         <w:rPr>
           <w:rFonts w:hint="eastAsia"/>
@@ -351,11 +403,6 @@
       </w:r>
     </w:p>
     <w:p>
-      <w:pPr>
-        <w:rPr>
-          <w:rFonts w:hint="eastAsia"/>
-        </w:rPr>
-      </w:pPr>
       <w:r>
         <w:rPr>
           <w:rFonts w:hint="eastAsia"/>
@@ -472,6 +519,22 @@
         <w:rPr>
           <w:rFonts w:hint="eastAsia"/>
         </w:rPr>
+        <w:t>9.</w:t>
+      </w:r>
+      <w:r>
+        <w:t>SRP Batcher</w:t>
+      </w:r>
+      <w:r>
+        <w:br/>
+        <w:t xml:space="preserve">https://connect.unity.com/p/srp-batcher-jia-su-xuan-ran </w:t>
+      </w:r>
+    </w:p>
+    <w:p/>
+    <w:p>
+      <w:r>
+        <w:rPr>
+          <w:rFonts w:hint="eastAsia"/>
+        </w:rPr>
         <w:t>三</w:t>
       </w:r>
       <w:r>
@@ -488,11 +551,6 @@
       </w:r>
     </w:p>
     <w:p>
-      <w:pPr>
-        <w:rPr>
-          <w:rFonts w:hint="eastAsia"/>
-        </w:rPr>
-      </w:pPr>
       <w:r>
         <w:rPr>
           <w:rFonts w:hint="eastAsia"/>
@@ -534,6 +592,30 @@
         <w:t>根据手机评级使用高中低模型。</w:t>
       </w:r>
     </w:p>
+    <w:p>
+      <w:r>
+        <w:rPr>
+          <w:rFonts w:hint="eastAsia"/>
+        </w:rPr>
+        <w:t>3.</w:t>
+      </w:r>
+      <w:r>
+        <w:t xml:space="preserve"> Job System </w:t>
+      </w:r>
+      <w:r>
+        <w:t>单帧复杂计算</w:t>
+      </w:r>
+      <w:r>
+        <w:t>，</w:t>
+      </w:r>
+      <w:r>
+        <w:t>多线程同步的</w:t>
+      </w:r>
+      <w:r>
+        <w:t xml:space="preserve"> </w:t>
+      </w:r>
+    </w:p>
+    <w:p/>
     <w:sectPr>
       <w:pgSz w:w="11906" w:h="16838"/>
       <w:pgMar w:top="1440" w:right="1800" w:bottom="1440" w:left="1800" w:header="851" w:footer="992" w:gutter="0"/>
@@ -744,6 +826,28 @@
       <w:jc w:val="both"/>
     </w:pPr>
   </w:style>
+  <w:style w:type="paragraph" w:styleId="1">
+    <w:name w:val="heading 1"/>
+    <w:basedOn w:val="a"/>
+    <w:next w:val="a"/>
+    <w:link w:val="1Char"/>
+    <w:uiPriority w:val="9"/>
+    <w:qFormat/>
+    <w:rsid w:val="003A27E1"/>
+    <w:pPr>
+      <w:keepNext/>
+      <w:keepLines/>
+      <w:spacing w:before="340" w:after="330" w:line="578" w:lineRule="auto"/>
+      <w:outlineLvl w:val="0"/>
+    </w:pPr>
+    <w:rPr>
+      <w:b/>
+      <w:bCs/>
+      <w:kern w:val="44"/>
+      <w:sz w:val="44"/>
+      <w:szCs w:val="44"/>
+    </w:rPr>
+  </w:style>
   <w:style w:type="paragraph" w:styleId="4">
     <w:name w:val="heading 4"/>
     <w:basedOn w:val="a"/>
@@ -895,6 +999,72 @@
       <w:kern w:val="0"/>
       <w:sz w:val="24"/>
       <w:szCs w:val="24"/>
+    </w:rPr>
+  </w:style>
+  <w:style w:type="paragraph" w:styleId="a6">
+    <w:name w:val="Document Map"/>
+    <w:basedOn w:val="a"/>
+    <w:link w:val="Char1"/>
+    <w:uiPriority w:val="99"/>
+    <w:semiHidden/>
+    <w:unhideWhenUsed/>
+    <w:rsid w:val="00D5299F"/>
+    <w:rPr>
+      <w:rFonts w:ascii="宋体" w:eastAsia="宋体"/>
+      <w:sz w:val="18"/>
+      <w:szCs w:val="18"/>
+    </w:rPr>
+  </w:style>
+  <w:style w:type="character" w:customStyle="1" w:styleId="Char1">
+    <w:name w:val="文档结构图 Char"/>
+    <w:basedOn w:val="a0"/>
+    <w:link w:val="a6"/>
+    <w:uiPriority w:val="99"/>
+    <w:semiHidden/>
+    <w:rsid w:val="00D5299F"/>
+    <w:rPr>
+      <w:rFonts w:ascii="宋体" w:eastAsia="宋体"/>
+      <w:sz w:val="18"/>
+      <w:szCs w:val="18"/>
+    </w:rPr>
+  </w:style>
+  <w:style w:type="paragraph" w:styleId="a7">
+    <w:name w:val="Balloon Text"/>
+    <w:basedOn w:val="a"/>
+    <w:link w:val="Char2"/>
+    <w:uiPriority w:val="99"/>
+    <w:semiHidden/>
+    <w:unhideWhenUsed/>
+    <w:rsid w:val="00A94B02"/>
+    <w:rPr>
+      <w:sz w:val="18"/>
+      <w:szCs w:val="18"/>
+    </w:rPr>
+  </w:style>
+  <w:style w:type="character" w:customStyle="1" w:styleId="Char2">
+    <w:name w:val="批注框文本 Char"/>
+    <w:basedOn w:val="a0"/>
+    <w:link w:val="a7"/>
+    <w:uiPriority w:val="99"/>
+    <w:semiHidden/>
+    <w:rsid w:val="00A94B02"/>
+    <w:rPr>
+      <w:sz w:val="18"/>
+      <w:szCs w:val="18"/>
+    </w:rPr>
+  </w:style>
+  <w:style w:type="character" w:customStyle="1" w:styleId="1Char">
+    <w:name w:val="标题 1 Char"/>
+    <w:basedOn w:val="a0"/>
+    <w:link w:val="1"/>
+    <w:uiPriority w:val="9"/>
+    <w:rsid w:val="003A27E1"/>
+    <w:rPr>
+      <w:b/>
+      <w:bCs/>
+      <w:kern w:val="44"/>
+      <w:sz w:val="44"/>
+      <w:szCs w:val="44"/>
     </w:rPr>
   </w:style>
 </w:styles>

</xml_diff>